<commit_message>
Updates to 5.1 and 2.2.2.1
</commit_message>
<xml_diff>
--- a/Documentation/SPMP_2_2_2_1_Software_Lines_of_Code_Estimate_.docx
+++ b/Documentation/SPMP_2_2_2_1_Software_Lines_of_Code_Estimate_.docx
@@ -62,40 +62,32 @@
         <w:t>estimated count of software lines of code</w:t>
       </w:r>
       <w:r>
+        <w:t xml:space="preserve"> of all the major functionality of</w:t>
+      </w:r>
+      <w:r>
+        <w:t xml:space="preserve"> the project as obtained by an initial guess for each piece, based on </w:t>
+      </w:r>
+    </w:p>
+    <w:p>
+      <w:pPr>
+        <w:pStyle w:val="ListParagraph"/>
+        <w:ind w:left="1440"/>
+      </w:pPr>
+    </w:p>
+    <w:p>
+      <w:pPr>
+        <w:pStyle w:val="ListParagraph"/>
+        <w:numPr>
+          <w:ilvl w:val="0"/>
+          <w:numId w:val="2"/>
+        </w:numPr>
+      </w:pPr>
+      <w:r>
+        <w:t>Estimation</w:t>
+      </w:r>
+      <w:r>
         <w:t xml:space="preserve"> </w:t>
       </w:r>
-      <w:proofErr w:type="spellStart"/>
-      <w:r>
-        <w:t>of</w:t>
-      </w:r>
-      <w:proofErr w:type="spellEnd"/>
-      <w:r>
-        <w:t xml:space="preserve"> all the major functionality of</w:t>
-      </w:r>
-      <w:r>
-        <w:t xml:space="preserve"> the project as obtained by an initial guess for each piece, based on </w:t>
-      </w:r>
-    </w:p>
-    <w:p>
-      <w:pPr>
-        <w:pStyle w:val="ListParagraph"/>
-        <w:ind w:left="1440"/>
-      </w:pPr>
-    </w:p>
-    <w:p>
-      <w:pPr>
-        <w:pStyle w:val="ListParagraph"/>
-        <w:numPr>
-          <w:ilvl w:val="0"/>
-          <w:numId w:val="2"/>
-        </w:numPr>
-      </w:pPr>
-      <w:r>
-        <w:t>Estimation</w:t>
-      </w:r>
-      <w:r>
-        <w:t xml:space="preserve"> </w:t>
-      </w:r>
       <w:r>
         <w:t>Hierarchy (Based on 1.3)</w:t>
       </w:r>
@@ -103,14 +95,548 @@
     <w:p>
       <w:pPr>
         <w:pStyle w:val="ListParagraph"/>
-        <w:ind w:left="1080"/>
-      </w:pPr>
+        <w:numPr>
+          <w:ilvl w:val="1"/>
+          <w:numId w:val="2"/>
+        </w:numPr>
+      </w:pPr>
+      <w:r>
+        <w:t>Pharmacy System</w:t>
+      </w:r>
+    </w:p>
+    <w:p>
+      <w:pPr>
+        <w:pStyle w:val="ListParagraph"/>
+        <w:numPr>
+          <w:ilvl w:val="2"/>
+          <w:numId w:val="2"/>
+        </w:numPr>
+      </w:pPr>
+      <w:r>
+        <w:t>Store(s)</w:t>
+      </w:r>
+    </w:p>
+    <w:p>
+      <w:pPr>
+        <w:pStyle w:val="ListParagraph"/>
+        <w:numPr>
+          <w:ilvl w:val="3"/>
+          <w:numId w:val="2"/>
+        </w:numPr>
+      </w:pPr>
+      <w:r>
+        <w:t>Sales</w:t>
+      </w:r>
+    </w:p>
+    <w:p>
+      <w:pPr>
+        <w:pStyle w:val="ListParagraph"/>
+        <w:numPr>
+          <w:ilvl w:val="4"/>
+          <w:numId w:val="2"/>
+        </w:numPr>
+      </w:pPr>
+      <w:r>
+        <w:t>View Sale Reports</w:t>
+      </w:r>
+    </w:p>
+    <w:p>
+      <w:pPr>
+        <w:pStyle w:val="ListParagraph"/>
+        <w:numPr>
+          <w:ilvl w:val="5"/>
+          <w:numId w:val="2"/>
+        </w:numPr>
+      </w:pPr>
+      <w:r>
+        <w:t>Calculate Historical Sales</w:t>
+      </w:r>
+    </w:p>
+    <w:p>
+      <w:pPr>
+        <w:pStyle w:val="ListParagraph"/>
+        <w:numPr>
+          <w:ilvl w:val="6"/>
+          <w:numId w:val="2"/>
+        </w:numPr>
+      </w:pPr>
+      <w:r>
+        <w:t>Individual Store</w:t>
+      </w:r>
+    </w:p>
+    <w:p>
+      <w:pPr>
+        <w:pStyle w:val="ListParagraph"/>
+        <w:numPr>
+          <w:ilvl w:val="7"/>
+          <w:numId w:val="2"/>
+        </w:numPr>
+      </w:pPr>
+      <w:r>
+        <w:t>Daily Report</w:t>
+      </w:r>
+    </w:p>
+    <w:p>
+      <w:pPr>
+        <w:pStyle w:val="ListParagraph"/>
+        <w:numPr>
+          <w:ilvl w:val="7"/>
+          <w:numId w:val="2"/>
+        </w:numPr>
+      </w:pPr>
+      <w:r>
+        <w:t>Weekly Report</w:t>
+      </w:r>
+    </w:p>
+    <w:p>
+      <w:pPr>
+        <w:pStyle w:val="ListParagraph"/>
+        <w:numPr>
+          <w:ilvl w:val="7"/>
+          <w:numId w:val="2"/>
+        </w:numPr>
+      </w:pPr>
+      <w:r>
+        <w:t>Monthly Report</w:t>
+      </w:r>
+    </w:p>
+    <w:p>
+      <w:pPr>
+        <w:pStyle w:val="ListParagraph"/>
+        <w:numPr>
+          <w:ilvl w:val="7"/>
+          <w:numId w:val="2"/>
+        </w:numPr>
+      </w:pPr>
+      <w:r>
+        <w:t>Yearly Report</w:t>
+      </w:r>
+    </w:p>
+    <w:p>
+      <w:pPr>
+        <w:pStyle w:val="ListParagraph"/>
+        <w:numPr>
+          <w:ilvl w:val="6"/>
+          <w:numId w:val="2"/>
+        </w:numPr>
+      </w:pPr>
+      <w:r>
+        <w:t>Individual Item</w:t>
+      </w:r>
+    </w:p>
+    <w:p>
+      <w:pPr>
+        <w:pStyle w:val="ListParagraph"/>
+        <w:numPr>
+          <w:ilvl w:val="7"/>
+          <w:numId w:val="2"/>
+        </w:numPr>
+      </w:pPr>
+      <w:r>
+        <w:t>Daily Report</w:t>
+      </w:r>
+    </w:p>
+    <w:p>
+      <w:pPr>
+        <w:pStyle w:val="ListParagraph"/>
+        <w:numPr>
+          <w:ilvl w:val="7"/>
+          <w:numId w:val="2"/>
+        </w:numPr>
+      </w:pPr>
+      <w:r>
+        <w:t>Weekly Report</w:t>
+      </w:r>
+    </w:p>
+    <w:p>
+      <w:pPr>
+        <w:pStyle w:val="ListParagraph"/>
+        <w:numPr>
+          <w:ilvl w:val="7"/>
+          <w:numId w:val="2"/>
+        </w:numPr>
+      </w:pPr>
+      <w:r>
+        <w:t>Monthly Report</w:t>
+      </w:r>
+    </w:p>
+    <w:p>
+      <w:pPr>
+        <w:pStyle w:val="ListParagraph"/>
+        <w:numPr>
+          <w:ilvl w:val="7"/>
+          <w:numId w:val="2"/>
+        </w:numPr>
+      </w:pPr>
+      <w:r>
+        <w:t>Yearly Report</w:t>
+      </w:r>
+    </w:p>
+    <w:p>
+      <w:pPr>
+        <w:pStyle w:val="ListParagraph"/>
+        <w:numPr>
+          <w:ilvl w:val="3"/>
+          <w:numId w:val="2"/>
+        </w:numPr>
+      </w:pPr>
+      <w:r>
+        <w:t>Display item data and inventory</w:t>
+      </w:r>
+    </w:p>
+    <w:p>
+      <w:pPr>
+        <w:pStyle w:val="ListParagraph"/>
+        <w:numPr>
+          <w:ilvl w:val="4"/>
+          <w:numId w:val="2"/>
+        </w:numPr>
+      </w:pPr>
+      <w:r>
+        <w:t>Update of item values</w:t>
+      </w:r>
+    </w:p>
+    <w:p>
+      <w:pPr>
+        <w:pStyle w:val="ListParagraph"/>
+        <w:numPr>
+          <w:ilvl w:val="5"/>
+          <w:numId w:val="2"/>
+        </w:numPr>
+      </w:pPr>
+      <w:r>
+        <w:t>Inventory</w:t>
+      </w:r>
+    </w:p>
+    <w:p>
+      <w:pPr>
+        <w:pStyle w:val="ListParagraph"/>
+        <w:numPr>
+          <w:ilvl w:val="6"/>
+          <w:numId w:val="2"/>
+        </w:numPr>
+      </w:pPr>
+      <w:r>
+        <w:t>Online</w:t>
+      </w:r>
+    </w:p>
+    <w:p>
+      <w:pPr>
+        <w:pStyle w:val="ListParagraph"/>
+        <w:numPr>
+          <w:ilvl w:val="7"/>
+          <w:numId w:val="2"/>
+        </w:numPr>
+      </w:pPr>
+      <w:r>
+        <w:t>Request update of store inventory items</w:t>
+      </w:r>
+    </w:p>
+    <w:p>
+      <w:pPr>
+        <w:pStyle w:val="ListParagraph"/>
+        <w:numPr>
+          <w:ilvl w:val="8"/>
+          <w:numId w:val="2"/>
+        </w:numPr>
+      </w:pPr>
+      <w:r>
+        <w:t>Process request into file (files are not yet received by warehouse)</w:t>
+      </w:r>
+    </w:p>
+    <w:p>
+      <w:pPr>
+        <w:pStyle w:val="ListParagraph"/>
+        <w:numPr>
+          <w:ilvl w:val="6"/>
+          <w:numId w:val="2"/>
+        </w:numPr>
+      </w:pPr>
+      <w:r>
+        <w:t>Offline</w:t>
+      </w:r>
+    </w:p>
+    <w:p>
+      <w:pPr>
+        <w:pStyle w:val="ListParagraph"/>
+        <w:numPr>
+          <w:ilvl w:val="7"/>
+          <w:numId w:val="2"/>
+        </w:numPr>
+      </w:pPr>
+      <w:r>
+        <w:t>Display item data and inventory</w:t>
+      </w:r>
+    </w:p>
+    <w:p>
+      <w:pPr>
+        <w:pStyle w:val="ListParagraph"/>
+        <w:numPr>
+          <w:ilvl w:val="8"/>
+          <w:numId w:val="2"/>
+        </w:numPr>
+      </w:pPr>
+      <w:r>
+        <w:t>Generate batch files</w:t>
+      </w:r>
+    </w:p>
+    <w:p>
+      <w:pPr>
+        <w:pStyle w:val="ListParagraph"/>
+        <w:numPr>
+          <w:ilvl w:val="8"/>
+          <w:numId w:val="2"/>
+        </w:numPr>
+      </w:pPr>
+      <w:r>
+        <w:t>|-&gt; Batch files arrive at warehouse</w:t>
+      </w:r>
+    </w:p>
+    <w:p>
+      <w:pPr>
+        <w:pStyle w:val="ListParagraph"/>
+        <w:numPr>
+          <w:ilvl w:val="8"/>
+          <w:numId w:val="2"/>
+        </w:numPr>
+      </w:pPr>
+      <w:r>
+        <w:t xml:space="preserve">      |-&gt;  Warehouse processes order</w:t>
+      </w:r>
+    </w:p>
+    <w:p>
+      <w:pPr>
+        <w:pStyle w:val="ListParagraph"/>
+        <w:numPr>
+          <w:ilvl w:val="2"/>
+          <w:numId w:val="2"/>
+        </w:numPr>
+      </w:pPr>
+      <w:r>
+        <w:t>Transactions</w:t>
+      </w:r>
+    </w:p>
+    <w:p>
+      <w:pPr>
+        <w:pStyle w:val="ListParagraph"/>
+        <w:numPr>
+          <w:ilvl w:val="3"/>
+          <w:numId w:val="2"/>
+        </w:numPr>
+      </w:pPr>
+      <w:r>
+        <w:t>Employee</w:t>
+      </w:r>
+    </w:p>
+    <w:p>
+      <w:pPr>
+        <w:pStyle w:val="ListParagraph"/>
+        <w:numPr>
+          <w:ilvl w:val="4"/>
+          <w:numId w:val="2"/>
+        </w:numPr>
+      </w:pPr>
+      <w:r>
+        <w:t>Handle transactions</w:t>
+      </w:r>
+    </w:p>
+    <w:p>
+      <w:pPr>
+        <w:pStyle w:val="ListParagraph"/>
+        <w:numPr>
+          <w:ilvl w:val="4"/>
+          <w:numId w:val="2"/>
+        </w:numPr>
+      </w:pPr>
+      <w:r>
+        <w:t>Create account using name and address</w:t>
+      </w:r>
+    </w:p>
+    <w:p>
+      <w:pPr>
+        <w:pStyle w:val="ListParagraph"/>
+        <w:numPr>
+          <w:ilvl w:val="4"/>
+          <w:numId w:val="2"/>
+        </w:numPr>
+      </w:pPr>
+      <w:r>
+        <w:t>Print labels</w:t>
+      </w:r>
+    </w:p>
+    <w:p>
+      <w:pPr>
+        <w:pStyle w:val="ListParagraph"/>
+        <w:numPr>
+          <w:ilvl w:val="3"/>
+          <w:numId w:val="2"/>
+        </w:numPr>
+      </w:pPr>
+      <w:r>
+        <w:t>Customer</w:t>
+      </w:r>
+    </w:p>
+    <w:p>
+      <w:pPr>
+        <w:pStyle w:val="ListParagraph"/>
+        <w:numPr>
+          <w:ilvl w:val="4"/>
+          <w:numId w:val="2"/>
+        </w:numPr>
+      </w:pPr>
+      <w:r>
+        <w:t>Prescription(s)</w:t>
+      </w:r>
+    </w:p>
+    <w:p>
+      <w:pPr>
+        <w:pStyle w:val="ListParagraph"/>
+        <w:numPr>
+          <w:ilvl w:val="5"/>
+          <w:numId w:val="2"/>
+        </w:numPr>
+      </w:pPr>
+      <w:r>
+        <w:t>Verified by other employee before refill</w:t>
+      </w:r>
+    </w:p>
+    <w:p>
+      <w:pPr>
+        <w:pStyle w:val="ListParagraph"/>
+        <w:numPr>
+          <w:ilvl w:val="2"/>
+          <w:numId w:val="2"/>
+        </w:numPr>
+      </w:pPr>
+      <w:r>
+        <w:t>Warehouse</w:t>
+      </w:r>
+    </w:p>
+    <w:p>
+      <w:pPr>
+        <w:pStyle w:val="ListParagraph"/>
+        <w:numPr>
+          <w:ilvl w:val="3"/>
+          <w:numId w:val="2"/>
+        </w:numPr>
+      </w:pPr>
+      <w:r>
+        <w:t>Create/delete</w:t>
+      </w:r>
       <w:bookmarkStart w:id="0" w:name="_GoBack"/>
       <w:bookmarkEnd w:id="0"/>
     </w:p>
     <w:p>
       <w:pPr>
         <w:pStyle w:val="ListParagraph"/>
+        <w:numPr>
+          <w:ilvl w:val="4"/>
+          <w:numId w:val="2"/>
+        </w:numPr>
+      </w:pPr>
+      <w:r>
+        <w:lastRenderedPageBreak/>
+        <w:t>Assign/delete inventory items to store and company level</w:t>
+      </w:r>
+    </w:p>
+    <w:p>
+      <w:pPr>
+        <w:pStyle w:val="ListParagraph"/>
+        <w:numPr>
+          <w:ilvl w:val="4"/>
+          <w:numId w:val="2"/>
+        </w:numPr>
+      </w:pPr>
+      <w:r>
+        <w:t>Create/delete store</w:t>
+      </w:r>
+    </w:p>
+    <w:p>
+      <w:pPr>
+        <w:pStyle w:val="ListParagraph"/>
+        <w:numPr>
+          <w:ilvl w:val="3"/>
+          <w:numId w:val="2"/>
+        </w:numPr>
+      </w:pPr>
+      <w:r>
+        <w:t>Store orders to warehouse</w:t>
+      </w:r>
+    </w:p>
+    <w:p>
+      <w:pPr>
+        <w:pStyle w:val="ListParagraph"/>
+        <w:numPr>
+          <w:ilvl w:val="4"/>
+          <w:numId w:val="2"/>
+        </w:numPr>
+      </w:pPr>
+      <w:r>
+        <w:t>Item data</w:t>
+      </w:r>
+    </w:p>
+    <w:p>
+      <w:pPr>
+        <w:pStyle w:val="ListParagraph"/>
+        <w:numPr>
+          <w:ilvl w:val="5"/>
+          <w:numId w:val="2"/>
+        </w:numPr>
+      </w:pPr>
+      <w:r>
+        <w:t>Quantity Received</w:t>
+      </w:r>
+    </w:p>
+    <w:p>
+      <w:pPr>
+        <w:pStyle w:val="ListParagraph"/>
+        <w:numPr>
+          <w:ilvl w:val="6"/>
+          <w:numId w:val="2"/>
+        </w:numPr>
+      </w:pPr>
+      <w:r>
+        <w:t>Update inventory based on orders</w:t>
+      </w:r>
+    </w:p>
+    <w:p>
+      <w:pPr>
+        <w:pStyle w:val="ListParagraph"/>
+        <w:ind w:left="5040"/>
+      </w:pPr>
+    </w:p>
+    <w:p>
+      <w:pPr>
+        <w:pStyle w:val="ListParagraph"/>
+        <w:ind w:left="6480"/>
+      </w:pPr>
+    </w:p>
+    <w:p>
+      <w:pPr>
+        <w:pStyle w:val="ListParagraph"/>
+        <w:ind w:left="1800"/>
+      </w:pPr>
+    </w:p>
+    <w:p>
+      <w:pPr>
+        <w:pStyle w:val="ListParagraph"/>
+        <w:ind w:left="1800"/>
+      </w:pPr>
+    </w:p>
+    <w:p>
+      <w:pPr>
+        <w:ind w:left="1080"/>
+      </w:pPr>
+    </w:p>
+    <w:p>
+      <w:pPr>
+        <w:pStyle w:val="ListParagraph"/>
+        <w:ind w:left="1080"/>
+      </w:pPr>
+    </w:p>
+    <w:p>
+      <w:pPr>
+        <w:pStyle w:val="ListParagraph"/>
         <w:ind w:left="1080"/>
       </w:pPr>
     </w:p>
@@ -122,7 +648,7 @@
     </w:p>
     <w:sectPr>
       <w:pgSz w:w="12240" w:h="15840"/>
-      <w:pgMar w:top="1440" w:right="1440" w:bottom="1440" w:left="1440" w:header="720" w:footer="720" w:gutter="0"/>
+      <w:pgMar w:top="720" w:right="720" w:bottom="720" w:left="720" w:header="720" w:footer="720" w:gutter="0"/>
       <w:cols w:space="720"/>
       <w:docGrid w:linePitch="360"/>
     </w:sectPr>
@@ -279,7 +805,7 @@
         <w:ind w:left="3600" w:hanging="360"/>
       </w:pPr>
     </w:lvl>
-    <w:lvl w:ilvl="5" w:tplc="0409001B" w:tentative="1">
+    <w:lvl w:ilvl="5" w:tplc="0409001B">
       <w:start w:val="1"/>
       <w:numFmt w:val="lowerRoman"/>
       <w:lvlText w:val="%6."/>
@@ -288,7 +814,7 @@
         <w:ind w:left="4320" w:hanging="180"/>
       </w:pPr>
     </w:lvl>
-    <w:lvl w:ilvl="6" w:tplc="0409000F" w:tentative="1">
+    <w:lvl w:ilvl="6" w:tplc="0409000F">
       <w:start w:val="1"/>
       <w:numFmt w:val="decimal"/>
       <w:lvlText w:val="%7."/>
@@ -297,7 +823,7 @@
         <w:ind w:left="5040" w:hanging="360"/>
       </w:pPr>
     </w:lvl>
-    <w:lvl w:ilvl="7" w:tplc="04090019" w:tentative="1">
+    <w:lvl w:ilvl="7" w:tplc="04090019">
       <w:start w:val="1"/>
       <w:numFmt w:val="lowerLetter"/>
       <w:lvlText w:val="%8."/>
@@ -306,7 +832,7 @@
         <w:ind w:left="5760" w:hanging="360"/>
       </w:pPr>
     </w:lvl>
-    <w:lvl w:ilvl="8" w:tplc="0409001B" w:tentative="1">
+    <w:lvl w:ilvl="8" w:tplc="0409001B">
       <w:start w:val="1"/>
       <w:numFmt w:val="lowerRoman"/>
       <w:lvlText w:val="%9."/>
@@ -314,6 +840,119 @@
       <w:pPr>
         <w:ind w:left="6480" w:hanging="180"/>
       </w:pPr>
+    </w:lvl>
+  </w:abstractNum>
+  <w:abstractNum w:abstractNumId="2">
+    <w:nsid w:val="2BEA656A"/>
+    <w:multiLevelType w:val="hybridMultilevel"/>
+    <w:tmpl w:val="D4AC5780"/>
+    <w:lvl w:ilvl="0" w:tplc="04090001">
+      <w:start w:val="1"/>
+      <w:numFmt w:val="bullet"/>
+      <w:lvlText w:val=""/>
+      <w:lvlJc w:val="left"/>
+      <w:pPr>
+        <w:ind w:left="1800" w:hanging="360"/>
+      </w:pPr>
+      <w:rPr>
+        <w:rFonts w:ascii="Symbol" w:hAnsi="Symbol" w:hint="default"/>
+      </w:rPr>
+    </w:lvl>
+    <w:lvl w:ilvl="1" w:tplc="04090003" w:tentative="1">
+      <w:start w:val="1"/>
+      <w:numFmt w:val="bullet"/>
+      <w:lvlText w:val="o"/>
+      <w:lvlJc w:val="left"/>
+      <w:pPr>
+        <w:ind w:left="2520" w:hanging="360"/>
+      </w:pPr>
+      <w:rPr>
+        <w:rFonts w:ascii="Courier New" w:hAnsi="Courier New" w:cs="Courier New" w:hint="default"/>
+      </w:rPr>
+    </w:lvl>
+    <w:lvl w:ilvl="2" w:tplc="04090005" w:tentative="1">
+      <w:start w:val="1"/>
+      <w:numFmt w:val="bullet"/>
+      <w:lvlText w:val=""/>
+      <w:lvlJc w:val="left"/>
+      <w:pPr>
+        <w:ind w:left="3240" w:hanging="360"/>
+      </w:pPr>
+      <w:rPr>
+        <w:rFonts w:ascii="Wingdings" w:hAnsi="Wingdings" w:hint="default"/>
+      </w:rPr>
+    </w:lvl>
+    <w:lvl w:ilvl="3" w:tplc="04090001" w:tentative="1">
+      <w:start w:val="1"/>
+      <w:numFmt w:val="bullet"/>
+      <w:lvlText w:val=""/>
+      <w:lvlJc w:val="left"/>
+      <w:pPr>
+        <w:ind w:left="3960" w:hanging="360"/>
+      </w:pPr>
+      <w:rPr>
+        <w:rFonts w:ascii="Symbol" w:hAnsi="Symbol" w:hint="default"/>
+      </w:rPr>
+    </w:lvl>
+    <w:lvl w:ilvl="4" w:tplc="04090003" w:tentative="1">
+      <w:start w:val="1"/>
+      <w:numFmt w:val="bullet"/>
+      <w:lvlText w:val="o"/>
+      <w:lvlJc w:val="left"/>
+      <w:pPr>
+        <w:ind w:left="4680" w:hanging="360"/>
+      </w:pPr>
+      <w:rPr>
+        <w:rFonts w:ascii="Courier New" w:hAnsi="Courier New" w:cs="Courier New" w:hint="default"/>
+      </w:rPr>
+    </w:lvl>
+    <w:lvl w:ilvl="5" w:tplc="04090005" w:tentative="1">
+      <w:start w:val="1"/>
+      <w:numFmt w:val="bullet"/>
+      <w:lvlText w:val=""/>
+      <w:lvlJc w:val="left"/>
+      <w:pPr>
+        <w:ind w:left="5400" w:hanging="360"/>
+      </w:pPr>
+      <w:rPr>
+        <w:rFonts w:ascii="Wingdings" w:hAnsi="Wingdings" w:hint="default"/>
+      </w:rPr>
+    </w:lvl>
+    <w:lvl w:ilvl="6" w:tplc="04090001" w:tentative="1">
+      <w:start w:val="1"/>
+      <w:numFmt w:val="bullet"/>
+      <w:lvlText w:val=""/>
+      <w:lvlJc w:val="left"/>
+      <w:pPr>
+        <w:ind w:left="6120" w:hanging="360"/>
+      </w:pPr>
+      <w:rPr>
+        <w:rFonts w:ascii="Symbol" w:hAnsi="Symbol" w:hint="default"/>
+      </w:rPr>
+    </w:lvl>
+    <w:lvl w:ilvl="7" w:tplc="04090003" w:tentative="1">
+      <w:start w:val="1"/>
+      <w:numFmt w:val="bullet"/>
+      <w:lvlText w:val="o"/>
+      <w:lvlJc w:val="left"/>
+      <w:pPr>
+        <w:ind w:left="6840" w:hanging="360"/>
+      </w:pPr>
+      <w:rPr>
+        <w:rFonts w:ascii="Courier New" w:hAnsi="Courier New" w:cs="Courier New" w:hint="default"/>
+      </w:rPr>
+    </w:lvl>
+    <w:lvl w:ilvl="8" w:tplc="04090005" w:tentative="1">
+      <w:start w:val="1"/>
+      <w:numFmt w:val="bullet"/>
+      <w:lvlText w:val=""/>
+      <w:lvlJc w:val="left"/>
+      <w:pPr>
+        <w:ind w:left="7560" w:hanging="360"/>
+      </w:pPr>
+      <w:rPr>
+        <w:rFonts w:ascii="Wingdings" w:hAnsi="Wingdings" w:hint="default"/>
+      </w:rPr>
     </w:lvl>
   </w:abstractNum>
   <w:num w:numId="1">
@@ -321,6 +960,9 @@
   </w:num>
   <w:num w:numId="2">
     <w:abstractNumId w:val="1"/>
+  </w:num>
+  <w:num w:numId="3">
+    <w:abstractNumId w:val="2"/>
   </w:num>
 </w:numbering>
 </file>

</xml_diff>